<commit_message>
Documento Especificação de requisitos e event storm
</commit_message>
<xml_diff>
--- a/Especificação de Requisitos.docx
+++ b/Especificação de Requisitos.docx
@@ -2,7 +2,934 @@
 <file path=word/document.xml><?xml version="1.0" encoding="utf-8"?>
 <w:document xmlns:wpc="http://schemas.microsoft.com/office/word/2010/wordprocessingCanvas" xmlns:cx="http://schemas.microsoft.com/office/drawing/2014/chartex" xmlns:cx1="http://schemas.microsoft.com/office/drawing/2015/9/8/chartex" xmlns:cx2="http://schemas.microsoft.com/office/drawing/2015/10/21/chartex" xmlns:cx3="http://schemas.microsoft.com/office/drawing/2016/5/9/chartex" xmlns:cx4="http://schemas.microsoft.com/office/drawing/2016/5/10/chartex" xmlns:cx5="http://schemas.microsoft.com/office/drawing/2016/5/11/chartex" xmlns:cx6="http://schemas.microsoft.com/office/drawing/2016/5/12/chartex" xmlns:cx7="http://schemas.microsoft.com/office/drawing/2016/5/13/chartex" xmlns:cx8="http://schemas.microsoft.com/office/drawing/2016/5/14/chartex" xmlns:mc="http://schemas.openxmlformats.org/markup-compatibility/2006" xmlns:aink="http://schemas.microsoft.com/office/drawing/2016/ink" xmlns:am3d="http://schemas.microsoft.com/office/drawing/2017/model3d" xmlns:o="urn:schemas-microsoft-com:office:office" xmlns:oel="http://schemas.microsoft.com/office/2019/extlst" xmlns:r="http://schemas.openxmlformats.org/officeDocument/2006/relationships" xmlns:m="http://schemas.openxmlformats.org/officeDocument/2006/math" xmlns:v="urn:schemas-microsoft-com:vml" xmlns:wp14="http://schemas.microsoft.com/office/word/2010/wordprocessingDrawing" xmlns:wp="http://schemas.openxmlformats.org/drawingml/2006/wordprocessingDrawing" xmlns:w10="urn:schemas-microsoft-com:office:word" xmlns:w="http://schemas.openxmlformats.org/wordprocessingml/2006/main" xmlns:w14="http://schemas.microsoft.com/office/word/2010/wordml" xmlns:w15="http://schemas.microsoft.com/office/word/2012/wordml" xmlns:w16cex="http://schemas.microsoft.com/office/word/2018/wordml/cex" xmlns:w16cid="http://schemas.microsoft.com/office/word/2016/wordml/cid" xmlns:w16="http://schemas.microsoft.com/office/word/2018/wordml" xmlns:w16sdtdh="http://schemas.microsoft.com/office/word/2020/wordml/sdtdatahash" xmlns:w16se="http://schemas.microsoft.com/office/word/2015/wordml/symex" xmlns:wpg="http://schemas.microsoft.com/office/word/2010/wordprocessingGroup" xmlns:wpi="http://schemas.microsoft.com/office/word/2010/wordprocessingInk" xmlns:wne="http://schemas.microsoft.com/office/word/2006/wordml" xmlns:wps="http://schemas.microsoft.com/office/word/2010/wordprocessingShape" mc:Ignorable="w14 w15 w16se w16cid w16 w16cex w16sdtdh wp14">
   <w:body>
+    <w:p>
+      <w:pPr>
+        <w:jc w:val="center"/>
+        <w:rPr>
+          <w:b/>
+          <w:bCs/>
+          <w:sz w:val="32"/>
+          <w:szCs w:val="32"/>
+          <w:u w:val="single"/>
+        </w:rPr>
+      </w:pPr>
+      <w:r>
+        <w:rPr>
+          <w:b/>
+          <w:bCs/>
+          <w:sz w:val="32"/>
+          <w:szCs w:val="32"/>
+        </w:rPr>
+        <w:t>API Loja de Periféricos FGH</w:t>
+      </w:r>
+    </w:p>
+    <w:p>
+      <w:pPr>
+        <w:rPr>
+          <w:rFonts w:ascii="Georgia" w:hAnsi="Georgia"/>
+        </w:rPr>
+      </w:pPr>
+    </w:p>
+    <w:p>
+      <w:pPr>
+        <w:rPr>
+          <w:rFonts w:ascii="Georgia" w:hAnsi="Georgia"/>
+          <w:sz w:val="28"/>
+          <w:szCs w:val="28"/>
+        </w:rPr>
+      </w:pPr>
+      <w:r>
+        <w:rPr>
+          <w:rFonts w:ascii="Georgia" w:hAnsi="Georgia"/>
+          <w:sz w:val="28"/>
+          <w:szCs w:val="28"/>
+        </w:rPr>
+        <w:t>*Objetivo do documento:</w:t>
+      </w:r>
+    </w:p>
+    <w:p>
+      <w:pPr>
+        <w:rPr>
+          <w:rFonts w:ascii="Georgia" w:hAnsi="Georgia"/>
+          <w:sz w:val="28"/>
+          <w:szCs w:val="28"/>
+          <w:u w:val="single"/>
+        </w:rPr>
+      </w:pPr>
+      <w:r>
+        <w:rPr>
+          <w:rFonts w:ascii="Georgia" w:hAnsi="Georgia"/>
+          <w:sz w:val="28"/>
+          <w:szCs w:val="28"/>
+        </w:rPr>
+        <w:t>Esse documento tem como objetivo de citar todos os requisitos funcionais do projeto, assim como também a modelagem do banco de dados a ser criado.</w:t>
+      </w:r>
+    </w:p>
+    <w:p>
+      <w:pPr>
+        <w:rPr>
+          <w:rFonts w:ascii="Georgia" w:hAnsi="Georgia"/>
+          <w:sz w:val="28"/>
+          <w:szCs w:val="28"/>
+          <w:u w:val="single"/>
+        </w:rPr>
+      </w:pPr>
+      <w:r>
+        <w:rPr>
+          <w:rFonts w:ascii="Georgia" w:hAnsi="Georgia"/>
+          <w:sz w:val="28"/>
+          <w:szCs w:val="28"/>
+        </w:rPr>
+        <w:t>*Objetivo do Software:</w:t>
+      </w:r>
+      <w:r>
+        <w:rPr>
+          <w:rFonts w:ascii="Georgia" w:hAnsi="Georgia"/>
+          <w:sz w:val="28"/>
+          <w:szCs w:val="28"/>
+        </w:rPr>
+        <w:t xml:space="preserve"> Na primeira versão o software terá um crud básico de produtos, pedidos</w:t>
+      </w:r>
+      <w:r>
+        <w:rPr>
+          <w:rFonts w:ascii="Georgia" w:hAnsi="Georgia"/>
+          <w:sz w:val="28"/>
+          <w:szCs w:val="28"/>
+        </w:rPr>
+        <w:t xml:space="preserve"> e</w:t>
+      </w:r>
+      <w:r>
+        <w:rPr>
+          <w:rFonts w:ascii="Georgia" w:hAnsi="Georgia"/>
+          <w:sz w:val="28"/>
+          <w:szCs w:val="28"/>
+        </w:rPr>
+        <w:t xml:space="preserve"> endereço, já na segunda versão podendo incluir novas funcionalidades como departamento</w:t>
+      </w:r>
+      <w:r>
+        <w:rPr>
+          <w:rFonts w:ascii="Georgia" w:hAnsi="Georgia"/>
+          <w:sz w:val="28"/>
+          <w:szCs w:val="28"/>
+        </w:rPr>
+        <w:t xml:space="preserve"> e métodos de pagamento</w:t>
+      </w:r>
+      <w:r>
+        <w:rPr>
+          <w:rFonts w:ascii="Georgia" w:hAnsi="Georgia"/>
+          <w:sz w:val="28"/>
+          <w:szCs w:val="28"/>
+        </w:rPr>
+        <w:t>.</w:t>
+      </w:r>
+    </w:p>
+    <w:p>
+      <w:pPr>
+        <w:rPr>
+          <w:rFonts w:ascii="Georgia" w:hAnsi="Georgia"/>
+          <w:sz w:val="28"/>
+          <w:szCs w:val="28"/>
+        </w:rPr>
+      </w:pPr>
+      <w:r>
+        <w:rPr>
+          <w:rFonts w:ascii="Georgia" w:hAnsi="Georgia"/>
+          <w:sz w:val="28"/>
+          <w:szCs w:val="28"/>
+        </w:rPr>
+        <w:t>*Detalhes do Software:</w:t>
+      </w:r>
+    </w:p>
+    <w:p>
+      <w:pPr>
+        <w:rPr>
+          <w:rFonts w:ascii="Georgia" w:hAnsi="Georgia"/>
+          <w:sz w:val="28"/>
+          <w:szCs w:val="28"/>
+        </w:rPr>
+      </w:pPr>
+      <w:r>
+        <w:rPr>
+          <w:rFonts w:ascii="Georgia" w:hAnsi="Georgia"/>
+          <w:sz w:val="28"/>
+          <w:szCs w:val="28"/>
+        </w:rPr>
+        <w:t xml:space="preserve">O software deverá possuir um sistema de autenticação de usuários, um </w:t>
+      </w:r>
+      <w:r>
+        <w:rPr>
+          <w:rFonts w:ascii="Georgia" w:hAnsi="Georgia"/>
+          <w:sz w:val="28"/>
+          <w:szCs w:val="28"/>
+        </w:rPr>
+        <w:t>CRUD</w:t>
+      </w:r>
+      <w:r>
+        <w:rPr>
+          <w:rFonts w:ascii="Georgia" w:hAnsi="Georgia"/>
+          <w:sz w:val="28"/>
+          <w:szCs w:val="28"/>
+        </w:rPr>
+        <w:t xml:space="preserve"> para produtos</w:t>
+      </w:r>
+      <w:r>
+        <w:rPr>
+          <w:rFonts w:ascii="Georgia" w:hAnsi="Georgia"/>
+          <w:sz w:val="28"/>
+          <w:szCs w:val="28"/>
+        </w:rPr>
+        <w:t>,</w:t>
+      </w:r>
+      <w:r>
+        <w:rPr>
+          <w:rFonts w:ascii="Georgia" w:hAnsi="Georgia"/>
+          <w:sz w:val="28"/>
+          <w:szCs w:val="28"/>
+        </w:rPr>
+        <w:t xml:space="preserve"> pedidos</w:t>
+      </w:r>
+      <w:r>
+        <w:rPr>
+          <w:rFonts w:ascii="Georgia" w:hAnsi="Georgia"/>
+          <w:sz w:val="28"/>
+          <w:szCs w:val="28"/>
+        </w:rPr>
+        <w:t>, endereço e métodos de pagamento</w:t>
+      </w:r>
+      <w:r>
+        <w:rPr>
+          <w:rFonts w:ascii="Georgia" w:hAnsi="Georgia"/>
+          <w:sz w:val="28"/>
+          <w:szCs w:val="28"/>
+        </w:rPr>
+        <w:t>,</w:t>
+      </w:r>
+      <w:r>
+        <w:rPr>
+          <w:rFonts w:ascii="Georgia" w:hAnsi="Georgia"/>
+          <w:sz w:val="28"/>
+          <w:szCs w:val="28"/>
+        </w:rPr>
+        <w:t xml:space="preserve"> será possível consultar histórico de pedidos,</w:t>
+      </w:r>
+      <w:r>
+        <w:rPr>
+          <w:rFonts w:ascii="Georgia" w:hAnsi="Georgia"/>
+          <w:sz w:val="28"/>
+          <w:szCs w:val="28"/>
+        </w:rPr>
+        <w:t xml:space="preserve"> </w:t>
+      </w:r>
+      <w:r>
+        <w:rPr>
+          <w:rFonts w:ascii="Georgia" w:hAnsi="Georgia"/>
+          <w:sz w:val="28"/>
+          <w:szCs w:val="28"/>
+        </w:rPr>
+        <w:t xml:space="preserve">o sistema </w:t>
+      </w:r>
+      <w:r>
+        <w:rPr>
+          <w:rFonts w:ascii="Georgia" w:hAnsi="Georgia"/>
+          <w:sz w:val="28"/>
+          <w:szCs w:val="28"/>
+        </w:rPr>
+        <w:t xml:space="preserve">possui </w:t>
+      </w:r>
+      <w:r>
+        <w:rPr>
+          <w:rFonts w:ascii="Georgia" w:hAnsi="Georgia"/>
+          <w:sz w:val="28"/>
+          <w:szCs w:val="28"/>
+        </w:rPr>
+        <w:t>também</w:t>
+      </w:r>
+      <w:r>
+        <w:rPr>
+          <w:rFonts w:ascii="Georgia" w:hAnsi="Georgia"/>
+          <w:sz w:val="28"/>
+          <w:szCs w:val="28"/>
+        </w:rPr>
+        <w:t xml:space="preserve"> a possibilidade de adicionar produtos em promoção</w:t>
+      </w:r>
+      <w:r>
+        <w:rPr>
+          <w:rFonts w:ascii="Georgia" w:hAnsi="Georgia"/>
+          <w:sz w:val="28"/>
+          <w:szCs w:val="28"/>
+        </w:rPr>
+        <w:t xml:space="preserve">, ao finalizar o pedido deverá ser enviado um </w:t>
+      </w:r>
+      <w:r>
+        <w:rPr>
+          <w:rFonts w:ascii="Georgia" w:hAnsi="Georgia"/>
+          <w:sz w:val="28"/>
+          <w:szCs w:val="28"/>
+        </w:rPr>
+        <w:t>Email</w:t>
+      </w:r>
+      <w:r>
+        <w:rPr>
+          <w:rFonts w:ascii="Georgia" w:hAnsi="Georgia"/>
+          <w:sz w:val="28"/>
+          <w:szCs w:val="28"/>
+        </w:rPr>
+        <w:t xml:space="preserve"> com os detalhes a pessoa </w:t>
+      </w:r>
+      <w:r>
+        <w:rPr>
+          <w:rFonts w:ascii="Georgia" w:hAnsi="Georgia"/>
+          <w:sz w:val="28"/>
+          <w:szCs w:val="28"/>
+          <w:u w:val="single"/>
+        </w:rPr>
+        <w:t>autenticada</w:t>
+      </w:r>
+      <w:r>
+        <w:rPr>
+          <w:rFonts w:ascii="Georgia" w:hAnsi="Georgia"/>
+          <w:sz w:val="28"/>
+          <w:szCs w:val="28"/>
+        </w:rPr>
+        <w:t>.</w:t>
+      </w:r>
+    </w:p>
+    <w:p>
+      <w:pPr>
+        <w:rPr>
+          <w:rFonts w:ascii="Georgia" w:hAnsi="Georgia"/>
+          <w:sz w:val="28"/>
+          <w:szCs w:val="28"/>
+        </w:rPr>
+      </w:pPr>
+      <w:r>
+        <w:rPr>
+          <w:rFonts w:ascii="Georgia" w:hAnsi="Georgia"/>
+          <w:sz w:val="28"/>
+          <w:szCs w:val="28"/>
+        </w:rPr>
+        <w:t>*Regras de negócio:</w:t>
+      </w:r>
+    </w:p>
+    <w:p>
+      <w:pPr>
+        <w:rPr>
+          <w:rFonts w:ascii="Georgia" w:hAnsi="Georgia"/>
+          <w:sz w:val="28"/>
+          <w:szCs w:val="28"/>
+        </w:rPr>
+      </w:pPr>
+      <w:r>
+        <w:rPr>
+          <w:rFonts w:ascii="Georgia" w:hAnsi="Georgia"/>
+          <w:sz w:val="28"/>
+          <w:szCs w:val="28"/>
+        </w:rPr>
+        <w:t>Apenas a pessoa autenticada poderá realizar um pedido.</w:t>
+      </w:r>
+    </w:p>
+    <w:p>
+      <w:pPr>
+        <w:rPr>
+          <w:rFonts w:ascii="Georgia" w:hAnsi="Georgia"/>
+          <w:sz w:val="28"/>
+          <w:szCs w:val="28"/>
+        </w:rPr>
+      </w:pPr>
+      <w:r>
+        <w:rPr>
+          <w:rFonts w:ascii="Georgia" w:hAnsi="Georgia"/>
+          <w:sz w:val="28"/>
+          <w:szCs w:val="28"/>
+        </w:rPr>
+        <w:t>Apenas a pessoa autenticada poderá realizar alterações no cadastro.</w:t>
+      </w:r>
+    </w:p>
+    <w:p>
+      <w:pPr>
+        <w:rPr>
+          <w:rFonts w:ascii="Georgia" w:hAnsi="Georgia"/>
+          <w:sz w:val="28"/>
+          <w:szCs w:val="28"/>
+        </w:rPr>
+      </w:pPr>
+      <w:r>
+        <w:rPr>
+          <w:rFonts w:ascii="Georgia" w:hAnsi="Georgia"/>
+          <w:sz w:val="28"/>
+          <w:szCs w:val="28"/>
+        </w:rPr>
+        <w:t>Detalhes da arquitetura:</w:t>
+      </w:r>
+    </w:p>
+    <w:p>
+      <w:pPr>
+        <w:rPr>
+          <w:rFonts w:ascii="Georgia" w:hAnsi="Georgia"/>
+          <w:sz w:val="28"/>
+          <w:szCs w:val="28"/>
+        </w:rPr>
+      </w:pPr>
+      <w:r>
+        <w:rPr>
+          <w:rFonts w:ascii="Georgia" w:hAnsi="Georgia"/>
+          <w:sz w:val="28"/>
+          <w:szCs w:val="28"/>
+        </w:rPr>
+        <w:t>DDD (Domain Driven Design) á a modelagem que será utilizada, buscando facilitar implementação de regras e processos complexos do projeto e também dividindo as responsabilidades através de camadas.</w:t>
+      </w:r>
+    </w:p>
+    <w:p>
+      <w:pPr>
+        <w:rPr>
+          <w:rFonts w:ascii="Georgia" w:hAnsi="Georgia"/>
+          <w:sz w:val="28"/>
+          <w:szCs w:val="28"/>
+        </w:rPr>
+      </w:pPr>
+      <w:r>
+        <w:rPr>
+          <w:rFonts w:ascii="Georgia" w:hAnsi="Georgia"/>
+          <w:sz w:val="28"/>
+          <w:szCs w:val="28"/>
+        </w:rPr>
+        <w:t>Detalhes técnicos:</w:t>
+      </w:r>
+    </w:p>
+    <w:p>
+      <w:pPr>
+        <w:rPr>
+          <w:rFonts w:ascii="Georgia" w:hAnsi="Georgia"/>
+          <w:sz w:val="28"/>
+          <w:szCs w:val="28"/>
+        </w:rPr>
+      </w:pPr>
+      <w:r>
+        <w:rPr>
+          <w:rFonts w:ascii="Georgia" w:hAnsi="Georgia"/>
+          <w:sz w:val="28"/>
+          <w:szCs w:val="28"/>
+        </w:rPr>
+        <w:t>Identity Microsoft (Identity User): Para o gerenciamento de usuários do sistema.</w:t>
+      </w:r>
+    </w:p>
+    <w:p>
+      <w:pPr>
+        <w:rPr>
+          <w:rFonts w:ascii="Georgia" w:hAnsi="Georgia"/>
+          <w:sz w:val="28"/>
+          <w:szCs w:val="28"/>
+        </w:rPr>
+      </w:pPr>
+      <w:r>
+        <w:rPr>
+          <w:rFonts w:ascii="Georgia" w:hAnsi="Georgia"/>
+          <w:sz w:val="28"/>
+          <w:szCs w:val="28"/>
+        </w:rPr>
+        <w:t>Linguagem de programação: C#</w:t>
+      </w:r>
+    </w:p>
+    <w:p>
+      <w:pPr>
+        <w:rPr>
+          <w:rFonts w:ascii="Georgia" w:hAnsi="Georgia"/>
+          <w:sz w:val="28"/>
+          <w:szCs w:val="28"/>
+        </w:rPr>
+      </w:pPr>
+      <w:r>
+        <w:rPr>
+          <w:rFonts w:ascii="Georgia" w:hAnsi="Georgia"/>
+          <w:sz w:val="28"/>
+          <w:szCs w:val="28"/>
+        </w:rPr>
+        <w:t>Banco de dados utilizado: Sql Server</w:t>
+      </w:r>
+    </w:p>
+    <w:p>
+      <w:pPr>
+        <w:rPr>
+          <w:rFonts w:ascii="Georgia" w:hAnsi="Georgia"/>
+          <w:sz w:val="28"/>
+          <w:szCs w:val="28"/>
+        </w:rPr>
+      </w:pPr>
+      <w:r>
+        <w:rPr>
+          <w:rFonts w:ascii="Georgia" w:hAnsi="Georgia"/>
+          <w:sz w:val="28"/>
+          <w:szCs w:val="28"/>
+        </w:rPr>
+        <w:t>Framework: .NET 7</w:t>
+      </w:r>
+    </w:p>
+    <w:p>
+      <w:pPr>
+        <w:rPr>
+          <w:rFonts w:ascii="Georgia" w:hAnsi="Georgia"/>
+          <w:sz w:val="28"/>
+          <w:szCs w:val="28"/>
+        </w:rPr>
+      </w:pPr>
+    </w:p>
+    <w:p>
+      <w:pPr>
+        <w:rPr>
+          <w:rFonts w:ascii="Georgia" w:hAnsi="Georgia"/>
+          <w:b/>
+          <w:bCs/>
+          <w:sz w:val="24"/>
+          <w:szCs w:val="24"/>
+        </w:rPr>
+      </w:pPr>
+      <w:r>
+        <w:rPr>
+          <w:rFonts w:ascii="Georgia" w:hAnsi="Georgia"/>
+          <w:b/>
+          <w:bCs/>
+          <w:sz w:val="24"/>
+          <w:szCs w:val="24"/>
+        </w:rPr>
+        <w:lastRenderedPageBreak/>
+        <w:t>TAB_ASPNETUSERS</w:t>
+      </w:r>
+    </w:p>
+    <w:p>
+      <w:pPr>
+        <w:rPr>
+          <w:rFonts w:ascii="Georgia" w:hAnsi="Georgia"/>
+          <w:sz w:val="20"/>
+          <w:szCs w:val="20"/>
+        </w:rPr>
+      </w:pPr>
+      <w:r>
+        <w:rPr>
+          <w:rFonts w:ascii="Georgia" w:hAnsi="Georgia"/>
+          <w:sz w:val="20"/>
+          <w:szCs w:val="20"/>
+        </w:rPr>
+        <w:t>USR_TIPO</w:t>
+      </w:r>
+      <w:r>
+        <w:rPr>
+          <w:rFonts w:ascii="Georgia" w:hAnsi="Georgia"/>
+          <w:sz w:val="20"/>
+          <w:szCs w:val="20"/>
+        </w:rPr>
+        <w:t xml:space="preserve"> – INT – REQUIRED</w:t>
+      </w:r>
+    </w:p>
+    <w:p>
+      <w:pPr>
+        <w:rPr>
+          <w:rFonts w:ascii="Georgia" w:hAnsi="Georgia"/>
+          <w:sz w:val="20"/>
+          <w:szCs w:val="20"/>
+        </w:rPr>
+      </w:pPr>
+      <w:r>
+        <w:rPr>
+          <w:rFonts w:ascii="Georgia" w:hAnsi="Georgia"/>
+          <w:sz w:val="20"/>
+          <w:szCs w:val="20"/>
+        </w:rPr>
+        <w:t>USR_ENDERECO</w:t>
+      </w:r>
+      <w:r>
+        <w:rPr>
+          <w:rFonts w:ascii="Georgia" w:hAnsi="Georgia"/>
+          <w:sz w:val="20"/>
+          <w:szCs w:val="20"/>
+        </w:rPr>
+        <w:t xml:space="preserve"> – INT </w:t>
+      </w:r>
+    </w:p>
+    <w:p>
+      <w:pPr>
+        <w:rPr>
+          <w:rFonts w:ascii="Georgia" w:hAnsi="Georgia"/>
+          <w:sz w:val="20"/>
+          <w:szCs w:val="20"/>
+        </w:rPr>
+      </w:pPr>
+      <w:r>
+        <w:rPr>
+          <w:rFonts w:ascii="Georgia" w:hAnsi="Georgia"/>
+          <w:sz w:val="20"/>
+          <w:szCs w:val="20"/>
+        </w:rPr>
+        <w:t xml:space="preserve">USR_CPF </w:t>
+      </w:r>
+      <w:r>
+        <w:rPr>
+          <w:rFonts w:ascii="Georgia" w:hAnsi="Georgia"/>
+          <w:sz w:val="20"/>
+          <w:szCs w:val="20"/>
+        </w:rPr>
+        <w:t xml:space="preserve"> - VARCHAR(20)</w:t>
+      </w:r>
+    </w:p>
+    <w:p>
+      <w:pPr>
+        <w:rPr>
+          <w:rFonts w:ascii="Georgia" w:hAnsi="Georgia"/>
+          <w:b/>
+          <w:bCs/>
+          <w:sz w:val="24"/>
+          <w:szCs w:val="24"/>
+        </w:rPr>
+      </w:pPr>
+      <w:r>
+        <w:rPr>
+          <w:rFonts w:ascii="Georgia" w:hAnsi="Georgia"/>
+          <w:b/>
+          <w:bCs/>
+          <w:sz w:val="24"/>
+          <w:szCs w:val="24"/>
+        </w:rPr>
+        <w:t>TAB_PRODUTO</w:t>
+      </w:r>
+    </w:p>
+    <w:p>
+      <w:pPr>
+        <w:rPr>
+          <w:rFonts w:ascii="Georgia" w:hAnsi="Georgia"/>
+          <w:sz w:val="20"/>
+          <w:szCs w:val="20"/>
+        </w:rPr>
+      </w:pPr>
+      <w:r>
+        <w:rPr>
+          <w:rFonts w:ascii="Georgia" w:hAnsi="Georgia"/>
+          <w:sz w:val="20"/>
+          <w:szCs w:val="20"/>
+        </w:rPr>
+        <w:t>NOME – VARCHAR (50) - REQUIRED</w:t>
+      </w:r>
+    </w:p>
+    <w:p>
+      <w:pPr>
+        <w:rPr>
+          <w:rFonts w:ascii="Georgia" w:hAnsi="Georgia"/>
+          <w:sz w:val="20"/>
+          <w:szCs w:val="20"/>
+        </w:rPr>
+      </w:pPr>
+      <w:r>
+        <w:rPr>
+          <w:rFonts w:ascii="Georgia" w:hAnsi="Georgia"/>
+          <w:sz w:val="20"/>
+          <w:szCs w:val="20"/>
+        </w:rPr>
+        <w:t>DESCRICAO – VARCHAR (200) – REQUIRED</w:t>
+      </w:r>
+    </w:p>
+    <w:p>
+      <w:pPr>
+        <w:rPr>
+          <w:rFonts w:ascii="Georgia" w:hAnsi="Georgia"/>
+          <w:sz w:val="20"/>
+          <w:szCs w:val="20"/>
+        </w:rPr>
+      </w:pPr>
+      <w:r>
+        <w:rPr>
+          <w:rFonts w:ascii="Georgia" w:hAnsi="Georgia"/>
+          <w:sz w:val="20"/>
+          <w:szCs w:val="20"/>
+        </w:rPr>
+        <w:t>PRECO – DECIMAL (18,4) – REQUIRED</w:t>
+      </w:r>
+    </w:p>
+    <w:p>
+      <w:pPr>
+        <w:rPr>
+          <w:rFonts w:ascii="Georgia" w:hAnsi="Georgia"/>
+          <w:b/>
+          <w:bCs/>
+          <w:sz w:val="24"/>
+          <w:szCs w:val="24"/>
+        </w:rPr>
+      </w:pPr>
+      <w:r>
+        <w:rPr>
+          <w:rFonts w:ascii="Georgia" w:hAnsi="Georgia"/>
+          <w:b/>
+          <w:bCs/>
+          <w:sz w:val="24"/>
+          <w:szCs w:val="24"/>
+        </w:rPr>
+        <w:t>TAB_ENDERECO</w:t>
+      </w:r>
+    </w:p>
+    <w:p>
+      <w:pPr>
+        <w:rPr>
+          <w:rFonts w:ascii="Georgia" w:hAnsi="Georgia"/>
+          <w:sz w:val="20"/>
+          <w:szCs w:val="20"/>
+        </w:rPr>
+      </w:pPr>
+      <w:r>
+        <w:rPr>
+          <w:rFonts w:ascii="Georgia" w:hAnsi="Georgia"/>
+          <w:sz w:val="20"/>
+          <w:szCs w:val="20"/>
+        </w:rPr>
+        <w:t>RUA – VARCHAR (70) - REQUIRED</w:t>
+      </w:r>
+    </w:p>
+    <w:p>
+      <w:pPr>
+        <w:rPr>
+          <w:rFonts w:ascii="Georgia" w:hAnsi="Georgia"/>
+          <w:sz w:val="20"/>
+          <w:szCs w:val="20"/>
+        </w:rPr>
+      </w:pPr>
+      <w:r>
+        <w:rPr>
+          <w:rFonts w:ascii="Georgia" w:hAnsi="Georgia"/>
+          <w:sz w:val="20"/>
+          <w:szCs w:val="20"/>
+        </w:rPr>
+        <w:t>BAIRRO – VARCHAR (50) - REQUIRED</w:t>
+      </w:r>
+    </w:p>
+    <w:p>
+      <w:pPr>
+        <w:rPr>
+          <w:rFonts w:ascii="Georgia" w:hAnsi="Georgia"/>
+          <w:sz w:val="20"/>
+          <w:szCs w:val="20"/>
+        </w:rPr>
+      </w:pPr>
+      <w:r>
+        <w:rPr>
+          <w:rFonts w:ascii="Georgia" w:hAnsi="Georgia"/>
+          <w:sz w:val="20"/>
+          <w:szCs w:val="20"/>
+        </w:rPr>
+        <w:t>CEP – VARCHAR (20) - REQUIRED</w:t>
+      </w:r>
+    </w:p>
+    <w:p>
+      <w:pPr>
+        <w:rPr>
+          <w:rFonts w:ascii="Georgia" w:hAnsi="Georgia"/>
+          <w:sz w:val="20"/>
+          <w:szCs w:val="20"/>
+        </w:rPr>
+      </w:pPr>
+      <w:r>
+        <w:rPr>
+          <w:rFonts w:ascii="Georgia" w:hAnsi="Georgia"/>
+          <w:sz w:val="20"/>
+          <w:szCs w:val="20"/>
+        </w:rPr>
+        <w:t>NUMERO – INT - REQUIRED</w:t>
+      </w:r>
+    </w:p>
+    <w:p>
+      <w:pPr>
+        <w:rPr>
+          <w:rFonts w:ascii="Georgia" w:hAnsi="Georgia"/>
+          <w:sz w:val="20"/>
+          <w:szCs w:val="20"/>
+        </w:rPr>
+      </w:pPr>
+      <w:r>
+        <w:rPr>
+          <w:rFonts w:ascii="Georgia" w:hAnsi="Georgia"/>
+          <w:sz w:val="20"/>
+          <w:szCs w:val="20"/>
+        </w:rPr>
+        <w:t>COMPLEMENTO – VARCHAR (80) - REQUIRED</w:t>
+      </w:r>
+    </w:p>
+    <w:p>
+      <w:pPr>
+        <w:rPr>
+          <w:rFonts w:ascii="Georgia" w:hAnsi="Georgia"/>
+          <w:b/>
+          <w:bCs/>
+          <w:sz w:val="24"/>
+          <w:szCs w:val="24"/>
+        </w:rPr>
+      </w:pPr>
+      <w:r>
+        <w:rPr>
+          <w:rFonts w:ascii="Georgia" w:hAnsi="Georgia"/>
+          <w:b/>
+          <w:bCs/>
+          <w:sz w:val="24"/>
+          <w:szCs w:val="24"/>
+        </w:rPr>
+        <w:t>TAB_PEDIDO</w:t>
+      </w:r>
+    </w:p>
+    <w:p>
+      <w:pPr>
+        <w:rPr>
+          <w:rFonts w:ascii="Georgia" w:hAnsi="Georgia"/>
+          <w:sz w:val="20"/>
+          <w:szCs w:val="20"/>
+        </w:rPr>
+      </w:pPr>
+      <w:r>
+        <w:rPr>
+          <w:rFonts w:ascii="Georgia" w:hAnsi="Georgia"/>
+          <w:sz w:val="20"/>
+          <w:szCs w:val="20"/>
+        </w:rPr>
+        <w:t>PRODUTOID – INT - REQUIRED</w:t>
+      </w:r>
+    </w:p>
+    <w:p>
+      <w:pPr>
+        <w:rPr>
+          <w:rFonts w:ascii="Georgia" w:hAnsi="Georgia"/>
+          <w:sz w:val="20"/>
+          <w:szCs w:val="20"/>
+        </w:rPr>
+      </w:pPr>
+      <w:r>
+        <w:rPr>
+          <w:rFonts w:ascii="Georgia" w:hAnsi="Georgia"/>
+          <w:sz w:val="20"/>
+          <w:szCs w:val="20"/>
+        </w:rPr>
+        <w:t>QUANTIDADE – DECIMAL (12,4) - REQUIRED</w:t>
+      </w:r>
+    </w:p>
+    <w:p>
+      <w:pPr>
+        <w:rPr>
+          <w:rFonts w:ascii="Georgia" w:hAnsi="Georgia"/>
+          <w:sz w:val="20"/>
+          <w:szCs w:val="20"/>
+        </w:rPr>
+      </w:pPr>
+      <w:r>
+        <w:rPr>
+          <w:rFonts w:ascii="Georgia" w:hAnsi="Georgia"/>
+          <w:sz w:val="20"/>
+          <w:szCs w:val="20"/>
+        </w:rPr>
+        <w:t>VALOR_UNITARIO – DECIMAL (12,4) - REQUIRED</w:t>
+      </w:r>
+    </w:p>
+    <w:p>
+      <w:pPr>
+        <w:rPr>
+          <w:rFonts w:ascii="Georgia" w:hAnsi="Georgia"/>
+          <w:sz w:val="20"/>
+          <w:szCs w:val="20"/>
+        </w:rPr>
+      </w:pPr>
+      <w:r>
+        <w:rPr>
+          <w:rFonts w:ascii="Georgia" w:hAnsi="Georgia"/>
+          <w:sz w:val="20"/>
+          <w:szCs w:val="20"/>
+        </w:rPr>
+        <w:t>USUARIOID – INT - REQUIRED</w:t>
+      </w:r>
+    </w:p>
+    <w:p>
+      <w:pPr>
+        <w:rPr>
+          <w:rFonts w:ascii="Georgia" w:hAnsi="Georgia"/>
+          <w:b/>
+          <w:bCs/>
+          <w:sz w:val="24"/>
+          <w:szCs w:val="24"/>
+        </w:rPr>
+      </w:pPr>
+      <w:r>
+        <w:rPr>
+          <w:rFonts w:ascii="Georgia" w:hAnsi="Georgia"/>
+          <w:b/>
+          <w:bCs/>
+          <w:sz w:val="24"/>
+          <w:szCs w:val="24"/>
+        </w:rPr>
+        <w:t>TAB_PROMOCAO</w:t>
+      </w:r>
+    </w:p>
+    <w:p>
+      <w:pPr>
+        <w:rPr>
+          <w:rFonts w:ascii="Georgia" w:hAnsi="Georgia"/>
+          <w:sz w:val="20"/>
+          <w:szCs w:val="20"/>
+          <w:u w:val="single"/>
+        </w:rPr>
+      </w:pPr>
+      <w:r>
+        <w:rPr>
+          <w:rFonts w:ascii="Georgia" w:hAnsi="Georgia"/>
+          <w:sz w:val="20"/>
+          <w:szCs w:val="20"/>
+        </w:rPr>
+        <w:t>NOME – VARCHAR (60) - REQUIRED</w:t>
+      </w:r>
+    </w:p>
+    <w:p>
+      <w:pPr>
+        <w:rPr>
+          <w:rFonts w:ascii="Georgia" w:hAnsi="Georgia"/>
+          <w:sz w:val="20"/>
+          <w:szCs w:val="20"/>
+        </w:rPr>
+      </w:pPr>
+      <w:r>
+        <w:rPr>
+          <w:rFonts w:ascii="Georgia" w:hAnsi="Georgia"/>
+          <w:sz w:val="20"/>
+          <w:szCs w:val="20"/>
+        </w:rPr>
+        <w:t>PRODUTO_ID – INT - REQUIRED</w:t>
+      </w:r>
+    </w:p>
+    <w:p>
+      <w:pPr>
+        <w:rPr>
+          <w:rFonts w:ascii="Georgia" w:hAnsi="Georgia"/>
+          <w:sz w:val="20"/>
+          <w:szCs w:val="20"/>
+        </w:rPr>
+      </w:pPr>
+      <w:r>
+        <w:rPr>
+          <w:rFonts w:ascii="Georgia" w:hAnsi="Georgia"/>
+          <w:sz w:val="20"/>
+          <w:szCs w:val="20"/>
+        </w:rPr>
+        <w:t>PREÇO_PROMOCAO – DECIMAL (12,4) - REQUIRED</w:t>
+      </w:r>
+    </w:p>
     <w:p/>
+    <w:p>
+      <w:pPr>
+        <w:rPr>
+          <w:b/>
+          <w:bCs/>
+          <w:sz w:val="28"/>
+          <w:szCs w:val="28"/>
+        </w:rPr>
+      </w:pPr>
+      <w:r>
+        <w:rPr>
+          <w:b/>
+          <w:bCs/>
+          <w:sz w:val="28"/>
+          <w:szCs w:val="28"/>
+        </w:rPr>
+        <w:t>Obs: Loja citada no documento não existe e é apenas para simulação de um projeto pessoal.</w:t>
+      </w:r>
+    </w:p>
     <w:sectPr>
       <w:pgSz w:w="11906" w:h="16838"/>
       <w:pgMar w:top="1417" w:right="1701" w:bottom="1417" w:left="1701" w:header="708" w:footer="708" w:gutter="0"/>

</xml_diff>